<commit_message>
FMP Project Proposal 1.0.6
With more detail on the specific aspects to consider, for balanced level
design, as well as addition research material and one more reference.
</commit_message>
<xml_diff>
--- a/Final Major Project/Project Proposal 1.0.6.docx
+++ b/Final Major Project/Project Proposal 1.0.6.docx
@@ -120,7 +120,7 @@
         <w:rPr>
           <w:lang w:val="en-GB"/>
         </w:rPr>
-        <w:t>For the creation of balanced levels, having a team dedicated to such a purpose seems necessary, with them using a substantial quantity of the overall project’s resources (the game’s), to create balanced levels, that have had a fair amount of work put into them</w:t>
+        <w:t>For the creation of balanced levels, having a team dedicated to such a purpose seems necessary, with them using a substantial quantity of the overall project’s resources (the game’s), to create balanced levels</w:t>
       </w:r>
       <w:r>
         <w:rPr>
@@ -176,7 +176,15 @@
         <w:rPr>
           <w:lang w:val="en-GB"/>
         </w:rPr>
-        <w:t xml:space="preserve"> This is in respects to the paths Players can take through the level, along with where they would have to look to find enemies at certain points in a path, or from </w:t>
+        <w:t xml:space="preserve"> This is in respects to the paths Players can take t</w:t>
+      </w:r>
+      <w:bookmarkStart w:id="0" w:name="_GoBack"/>
+      <w:bookmarkEnd w:id="0"/>
+      <w:r>
+        <w:rPr>
+          <w:lang w:val="en-GB"/>
+        </w:rPr>
+        <w:t xml:space="preserve">hrough the level, along with where they would have to look to find enemies at certain points in a path, or from </w:t>
       </w:r>
       <w:r>
         <w:rPr>
@@ -317,21 +325,25 @@
         <w:rPr>
           <w:lang w:val="en-GB"/>
         </w:rPr>
-        <w:t>. Not only this though, as the generator will also have to consider where the ch</w:t>
-      </w:r>
-      <w:bookmarkStart w:id="0" w:name="_GoBack"/>
-      <w:bookmarkEnd w:id="0"/>
-      <w:r>
-        <w:rPr>
-          <w:lang w:val="en-GB"/>
-        </w:rPr>
-        <w:t>okepoints in the level will be, along with the light/dark areas of the level</w:t>
-      </w:r>
-      <w:r>
-        <w:rPr>
-          <w:lang w:val="en-GB"/>
-        </w:rPr>
-        <w:t>, as well as how props will effect lines of sight within the level. It will also have to consider the vantage points on the level and all of the routes that the Player can take to navigate through the level</w:t>
+        <w:t>. Not only this though, as the generator will also have to consider where the chokepoints in the level will be, along with the light/dark areas of the level</w:t>
+      </w:r>
+      <w:r>
+        <w:rPr>
+          <w:lang w:val="en-GB"/>
+        </w:rPr>
+        <w:t xml:space="preserve">, as well as how props will </w:t>
+      </w:r>
+      <w:r>
+        <w:rPr>
+          <w:lang w:val="en-GB"/>
+        </w:rPr>
+        <w:t>affect</w:t>
+      </w:r>
+      <w:r>
+        <w:rPr>
+          <w:lang w:val="en-GB"/>
+        </w:rPr>
+        <w:t xml:space="preserve"> lines of sight within the level. It will also have to consider the vantage points on the level and all of the routes that the Player can take to navigate through the level</w:t>
       </w:r>
     </w:p>
     <w:p>
@@ -409,19 +421,7 @@
         <w:rPr>
           <w:lang w:val="en-GB"/>
         </w:rPr>
-        <w:t>, as well as the first Bonus Phase</w:t>
-      </w:r>
-      <w:r>
-        <w:rPr>
-          <w:lang w:val="en-GB"/>
-        </w:rPr>
-        <w:t>.</w:t>
-      </w:r>
-      <w:r>
-        <w:rPr>
-          <w:lang w:val="en-GB"/>
-        </w:rPr>
-        <w:t xml:space="preserve"> </w:t>
+        <w:t xml:space="preserve">, as well as the first Bonus Phase. </w:t>
       </w:r>
       <w:r>
         <w:rPr>
@@ -3516,6 +3516,7 @@
                 <w:szCs w:val="16"/>
                 <w:lang w:val="en-GB"/>
               </w:rPr>
+              <w:lastRenderedPageBreak/>
               <w:t>The project enters an ‘over-budget’ state.</w:t>
             </w:r>
           </w:p>
@@ -7603,7 +7604,7 @@
 </file>
 
 <file path=customXml/itemProps1.xml><?xml version="1.0" encoding="utf-8"?>
-<ds:datastoreItem xmlns:ds="http://schemas.openxmlformats.org/officeDocument/2006/customXml" ds:itemID="{5973B938-D6B9-4DE8-8581-B4CA69FEFD94}">
+<ds:datastoreItem xmlns:ds="http://schemas.openxmlformats.org/officeDocument/2006/customXml" ds:itemID="{703D1417-7F47-4273-B71D-86E69F21E626}">
   <ds:schemaRefs>
     <ds:schemaRef ds:uri="http://schemas.openxmlformats.org/officeDocument/2006/bibliography"/>
   </ds:schemaRefs>

</xml_diff>